<commit_message>
Created all tables and updated the database
</commit_message>
<xml_diff>
--- a/Basic Instructions.docx
+++ b/Basic Instructions.docx
@@ -19,7 +19,15 @@
         </w:numPr>
       </w:pPr>
       <w:r>
-        <w:t>Ensure you have forked the Trip Planner repository from the SAD Diploma GitHub organisation</w:t>
+        <w:t xml:space="preserve">Ensure you have forked the Trip Planner repository from the SAD Diploma </w:t>
+      </w:r>
+      <w:proofErr w:type="spellStart"/>
+      <w:r>
+        <w:t>GitHub</w:t>
+      </w:r>
+      <w:proofErr w:type="spellEnd"/>
+      <w:r>
+        <w:t xml:space="preserve"> organisation</w:t>
       </w:r>
     </w:p>
     <w:p>
@@ -93,12 +101,14 @@
       <w:r>
         <w:t xml:space="preserve"> </w:t>
       </w:r>
+      <w:proofErr w:type="spellStart"/>
       <w:r>
         <w:rPr>
           <w:b/>
         </w:rPr>
         <w:t>TripPlanner</w:t>
       </w:r>
+      <w:proofErr w:type="spellEnd"/>
       <w:r>
         <w:t xml:space="preserve">.  </w:t>
       </w:r>
@@ -178,8 +188,13 @@
         </w:numPr>
       </w:pPr>
       <w:r>
-        <w:t>Push your commit to your fork on GitHub</w:t>
-      </w:r>
+        <w:t xml:space="preserve">Push your commit to your fork on </w:t>
+      </w:r>
+      <w:proofErr w:type="spellStart"/>
+      <w:r>
+        <w:t>GitHub</w:t>
+      </w:r>
+      <w:proofErr w:type="spellEnd"/>
     </w:p>
     <w:p>
       <w:pPr>
@@ -213,12 +228,14 @@
       <w:r>
         <w:t xml:space="preserve">Ensure all code-first classes are created, and you have a context class called </w:t>
       </w:r>
+      <w:proofErr w:type="spellStart"/>
       <w:r>
         <w:rPr>
           <w:b/>
         </w:rPr>
         <w:t>TripPlannerDbContext</w:t>
       </w:r>
+      <w:proofErr w:type="spellEnd"/>
     </w:p>
     <w:p/>
     <w:p>
@@ -267,12 +284,14 @@
       <w:r>
         <w:t xml:space="preserve">Create the services in the class library </w:t>
       </w:r>
+      <w:proofErr w:type="spellStart"/>
       <w:r>
         <w:rPr>
           <w:b/>
         </w:rPr>
         <w:t>TripPlanner</w:t>
       </w:r>
+      <w:proofErr w:type="spellEnd"/>
       <w:r>
         <w:t>.  Ensure you use an appropriate folder structure</w:t>
       </w:r>
@@ -319,12 +338,14 @@
       <w:r>
         <w:t xml:space="preserve">As soon as you have created the class for </w:t>
       </w:r>
+      <w:proofErr w:type="spellStart"/>
       <w:r>
         <w:rPr>
           <w:b/>
         </w:rPr>
         <w:t>TripApplicationService</w:t>
       </w:r>
+      <w:proofErr w:type="spellEnd"/>
       <w:r>
         <w:t>:</w:t>
       </w:r>
@@ -359,8 +380,13 @@
         </w:numPr>
       </w:pPr>
       <w:r>
-        <w:t>Push your commit to your fork on GitHub</w:t>
-      </w:r>
+        <w:t xml:space="preserve">Push your commit to your fork on </w:t>
+      </w:r>
+      <w:proofErr w:type="spellStart"/>
+      <w:r>
+        <w:t>GitHub</w:t>
+      </w:r>
+      <w:proofErr w:type="spellEnd"/>
     </w:p>
     <w:p>
       <w:pPr>
@@ -370,7 +396,6 @@
           <w:numId w:val="3"/>
         </w:numPr>
       </w:pPr>
-      <w:bookmarkStart w:id="0" w:name="_GoBack"/>
       <w:r>
         <w:t xml:space="preserve">Open a pull request from your </w:t>
       </w:r>
@@ -384,7 +409,6 @@
         <w:t xml:space="preserve"> feature branch to the main repository</w:t>
       </w:r>
     </w:p>
-    <w:bookmarkEnd w:id="0"/>
     <w:p>
       <w:pPr>
         <w:pStyle w:val="ListParagraph"/>
@@ -408,15 +432,386 @@
       <w:r>
         <w:t xml:space="preserve">Ensure the class takes </w:t>
       </w:r>
+      <w:proofErr w:type="spellStart"/>
       <w:r>
         <w:rPr>
           <w:b/>
         </w:rPr>
         <w:t>TripPlannerDbContext</w:t>
       </w:r>
+      <w:proofErr w:type="spellEnd"/>
       <w:r>
         <w:t xml:space="preserve"> as a constructor parameter</w:t>
       </w:r>
+    </w:p>
+    <w:p/>
+    <w:p>
+      <w:pPr>
+        <w:rPr>
+          <w:rFonts w:asciiTheme="majorHAnsi" w:eastAsiaTheme="majorEastAsia" w:hAnsiTheme="majorHAnsi" w:cstheme="majorBidi"/>
+          <w:color w:val="2E74B5" w:themeColor="accent1" w:themeShade="BF"/>
+          <w:sz w:val="26"/>
+          <w:szCs w:val="26"/>
+        </w:rPr>
+      </w:pPr>
+      <w:r>
+        <w:rPr>
+          <w:rFonts w:asciiTheme="majorHAnsi" w:eastAsiaTheme="majorEastAsia" w:hAnsiTheme="majorHAnsi" w:cstheme="majorBidi"/>
+          <w:color w:val="2E74B5" w:themeColor="accent1" w:themeShade="BF"/>
+          <w:sz w:val="26"/>
+          <w:szCs w:val="26"/>
+        </w:rPr>
+        <w:t>Testing</w:t>
+      </w:r>
+    </w:p>
+    <w:p>
+      <w:pPr>
+        <w:pStyle w:val="ListParagraph"/>
+        <w:numPr>
+          <w:ilvl w:val="0"/>
+          <w:numId w:val="6"/>
+        </w:numPr>
+      </w:pPr>
+      <w:r>
+        <w:t xml:space="preserve">All work for this section should be under a new feature branch called </w:t>
+      </w:r>
+      <w:r>
+        <w:rPr>
+          <w:b/>
+        </w:rPr>
+        <w:t>trip-service</w:t>
+      </w:r>
+      <w:r>
+        <w:rPr>
+          <w:b/>
+        </w:rPr>
+        <w:t>-tests</w:t>
+      </w:r>
+      <w:r>
+        <w:t xml:space="preserve">.  Create this branch from </w:t>
+      </w:r>
+      <w:r>
+        <w:rPr>
+          <w:b/>
+        </w:rPr>
+        <w:t>data-access-model</w:t>
+      </w:r>
+    </w:p>
+    <w:p>
+      <w:pPr>
+        <w:pStyle w:val="ListParagraph"/>
+        <w:numPr>
+          <w:ilvl w:val="0"/>
+          <w:numId w:val="6"/>
+        </w:numPr>
+      </w:pPr>
+      <w:r>
+        <w:t xml:space="preserve">Create </w:t>
+      </w:r>
+      <w:r>
+        <w:t>test</w:t>
+      </w:r>
+      <w:r>
+        <w:t xml:space="preserve"> services in the class library </w:t>
+      </w:r>
+      <w:proofErr w:type="spellStart"/>
+      <w:r>
+        <w:rPr>
+          <w:b/>
+        </w:rPr>
+        <w:t>TripPlanner</w:t>
+      </w:r>
+      <w:r>
+        <w:rPr>
+          <w:b/>
+        </w:rPr>
+        <w:t>.Tests</w:t>
+      </w:r>
+      <w:proofErr w:type="spellEnd"/>
+      <w:r>
+        <w:t xml:space="preserve">.  </w:t>
+      </w:r>
+      <w:r>
+        <w:t xml:space="preserve">Ensure you </w:t>
+      </w:r>
+      <w:r>
+        <w:t xml:space="preserve">use the appropriate </w:t>
+      </w:r>
+      <w:proofErr w:type="spellStart"/>
+      <w:r>
+        <w:rPr>
+          <w:b/>
+        </w:rPr>
+        <w:t>project.json</w:t>
+      </w:r>
+      <w:proofErr w:type="spellEnd"/>
+      <w:r>
+        <w:t xml:space="preserve"> dependencies from </w:t>
+      </w:r>
+      <w:proofErr w:type="spellStart"/>
+      <w:r>
+        <w:t>xUnit</w:t>
+      </w:r>
+      <w:proofErr w:type="spellEnd"/>
+      <w:r>
+        <w:t xml:space="preserve"> website. </w:t>
+      </w:r>
+      <w:hyperlink r:id="rId6" w:history="1">
+        <w:r>
+          <w:rPr>
+            <w:rStyle w:val="Hyperlink"/>
+          </w:rPr>
+          <w:t>https://xunit.github.io/docs/getting-started-dotnet-core.html</w:t>
+        </w:r>
+      </w:hyperlink>
+    </w:p>
+    <w:p>
+      <w:pPr>
+        <w:pStyle w:val="ListParagraph"/>
+        <w:numPr>
+          <w:ilvl w:val="0"/>
+          <w:numId w:val="6"/>
+        </w:numPr>
+      </w:pPr>
+      <w:r>
+        <w:lastRenderedPageBreak/>
+        <w:t>As soon as you have created</w:t>
+      </w:r>
+      <w:r>
+        <w:t xml:space="preserve"> and completed</w:t>
+      </w:r>
+      <w:r>
+        <w:t xml:space="preserve"> the class for </w:t>
+      </w:r>
+      <w:proofErr w:type="spellStart"/>
+      <w:r>
+        <w:rPr>
+          <w:b/>
+        </w:rPr>
+        <w:t>TripApplicationService</w:t>
+      </w:r>
+      <w:r>
+        <w:rPr>
+          <w:b/>
+        </w:rPr>
+        <w:t>Tests</w:t>
+      </w:r>
+      <w:proofErr w:type="spellEnd"/>
+      <w:r>
+        <w:t xml:space="preserve"> including tests for </w:t>
+      </w:r>
+      <w:proofErr w:type="spellStart"/>
+      <w:r>
+        <w:t>createTrip</w:t>
+      </w:r>
+      <w:proofErr w:type="spellEnd"/>
+      <w:r>
+        <w:t xml:space="preserve">, </w:t>
+      </w:r>
+      <w:proofErr w:type="spellStart"/>
+      <w:r>
+        <w:t>UpdateTrip</w:t>
+      </w:r>
+      <w:proofErr w:type="spellEnd"/>
+      <w:r>
+        <w:t xml:space="preserve"> and </w:t>
+      </w:r>
+      <w:proofErr w:type="spellStart"/>
+      <w:r>
+        <w:t>DeleteTrip</w:t>
+      </w:r>
+      <w:proofErr w:type="spellEnd"/>
+      <w:r>
+        <w:t>.</w:t>
+      </w:r>
+    </w:p>
+    <w:p>
+      <w:pPr>
+        <w:pStyle w:val="ListParagraph"/>
+      </w:pPr>
+    </w:p>
+    <w:p>
+      <w:pPr>
+        <w:pStyle w:val="ListParagraph"/>
+        <w:numPr>
+          <w:ilvl w:val="1"/>
+          <w:numId w:val="6"/>
+        </w:numPr>
+      </w:pPr>
+      <w:r>
+        <w:t xml:space="preserve">Do a commit to the </w:t>
+      </w:r>
+      <w:r>
+        <w:rPr>
+          <w:b/>
+        </w:rPr>
+        <w:t>trip-service</w:t>
+      </w:r>
+      <w:r>
+        <w:rPr>
+          <w:b/>
+        </w:rPr>
+        <w:t>-test</w:t>
+      </w:r>
+      <w:r>
+        <w:t xml:space="preserve"> branch</w:t>
+      </w:r>
+    </w:p>
+    <w:p>
+      <w:pPr>
+        <w:pStyle w:val="ListParagraph"/>
+        <w:numPr>
+          <w:ilvl w:val="1"/>
+          <w:numId w:val="6"/>
+        </w:numPr>
+      </w:pPr>
+      <w:r>
+        <w:t xml:space="preserve">Push your commit to your fork on </w:t>
+      </w:r>
+      <w:proofErr w:type="spellStart"/>
+      <w:r>
+        <w:t>GitHub</w:t>
+      </w:r>
+      <w:proofErr w:type="spellEnd"/>
+    </w:p>
+    <w:p>
+      <w:pPr>
+        <w:pStyle w:val="ListParagraph"/>
+        <w:numPr>
+          <w:ilvl w:val="1"/>
+          <w:numId w:val="6"/>
+        </w:numPr>
+      </w:pPr>
+      <w:r>
+        <w:t xml:space="preserve">Open a pull request from your </w:t>
+      </w:r>
+      <w:r>
+        <w:rPr>
+          <w:b/>
+        </w:rPr>
+        <w:t>trip-service</w:t>
+      </w:r>
+      <w:r>
+        <w:rPr>
+          <w:b/>
+        </w:rPr>
+        <w:t>-test</w:t>
+      </w:r>
+      <w:r>
+        <w:t xml:space="preserve"> feature branch to the main repository</w:t>
+      </w:r>
+    </w:p>
+    <w:p>
+      <w:pPr>
+        <w:pStyle w:val="ListParagraph"/>
+        <w:numPr>
+          <w:ilvl w:val="0"/>
+          <w:numId w:val="6"/>
+        </w:numPr>
+      </w:pPr>
+      <w:r>
+        <w:t>Ensure all the methods are implemented correctly (your teacher will provide feedback via the pull request)</w:t>
+      </w:r>
+    </w:p>
+    <w:p>
+      <w:pPr>
+        <w:pStyle w:val="ListParagraph"/>
+      </w:pPr>
+      <w:bookmarkStart w:id="0" w:name="_GoBack"/>
+      <w:bookmarkEnd w:id="0"/>
+    </w:p>
+    <w:p>
+      <w:pPr>
+        <w:pStyle w:val="Heading2"/>
+      </w:pPr>
+      <w:r>
+        <w:t>Angular</w:t>
+      </w:r>
+    </w:p>
+    <w:p>
+      <w:pPr>
+        <w:pStyle w:val="ListParagraph"/>
+        <w:numPr>
+          <w:ilvl w:val="0"/>
+          <w:numId w:val="5"/>
+        </w:numPr>
+      </w:pPr>
+      <w:r>
+        <w:t xml:space="preserve">All work for this section should be under a new feature branch called </w:t>
+      </w:r>
+      <w:r>
+        <w:rPr>
+          <w:b/>
+        </w:rPr>
+        <w:t>trip-</w:t>
+      </w:r>
+      <w:proofErr w:type="spellStart"/>
+      <w:r>
+        <w:rPr>
+          <w:b/>
+        </w:rPr>
+        <w:t>ui</w:t>
+      </w:r>
+      <w:proofErr w:type="spellEnd"/>
+      <w:r>
+        <w:t xml:space="preserve">.  Create this branch from </w:t>
+      </w:r>
+      <w:r>
+        <w:rPr>
+          <w:b/>
+        </w:rPr>
+        <w:t>master</w:t>
+      </w:r>
+    </w:p>
+    <w:p>
+      <w:pPr>
+        <w:pStyle w:val="ListParagraph"/>
+        <w:numPr>
+          <w:ilvl w:val="0"/>
+          <w:numId w:val="5"/>
+        </w:numPr>
+      </w:pPr>
+      <w:r>
+        <w:t xml:space="preserve">Create the angular code in the </w:t>
+      </w:r>
+      <w:proofErr w:type="spellStart"/>
+      <w:r>
+        <w:rPr>
+          <w:b/>
+        </w:rPr>
+        <w:t>js</w:t>
+      </w:r>
+      <w:proofErr w:type="spellEnd"/>
+      <w:r>
+        <w:t xml:space="preserve"> folder under </w:t>
+      </w:r>
+      <w:proofErr w:type="spellStart"/>
+      <w:r>
+        <w:rPr>
+          <w:b/>
+        </w:rPr>
+        <w:t>wwwroot</w:t>
+      </w:r>
+      <w:proofErr w:type="spellEnd"/>
+      <w:r>
+        <w:t xml:space="preserve">.  This folder is located in the </w:t>
+      </w:r>
+      <w:proofErr w:type="spellStart"/>
+      <w:r>
+        <w:rPr>
+          <w:b/>
+        </w:rPr>
+        <w:t>TripPlanner.UI</w:t>
+      </w:r>
+      <w:proofErr w:type="spellEnd"/>
+      <w:r>
+        <w:t xml:space="preserve"> project</w:t>
+      </w:r>
+    </w:p>
+    <w:p>
+      <w:pPr>
+        <w:pStyle w:val="ListParagraph"/>
+      </w:pPr>
     </w:p>
     <w:p/>
     <w:p/>
@@ -720,6 +1115,178 @@
     </w:lvl>
   </w:abstractNum>
   <w:abstractNum w:abstractNumId="3">
+    <w:nsid w:val="34F602E3"/>
+    <w:multiLevelType w:val="hybridMultilevel"/>
+    <w:tmpl w:val="D7242550"/>
+    <w:lvl w:ilvl="0" w:tplc="0C09000F">
+      <w:start w:val="1"/>
+      <w:numFmt w:val="decimal"/>
+      <w:lvlText w:val="%1."/>
+      <w:lvlJc w:val="left"/>
+      <w:pPr>
+        <w:ind w:left="720" w:hanging="360"/>
+      </w:pPr>
+    </w:lvl>
+    <w:lvl w:ilvl="1" w:tplc="0C090019" w:tentative="1">
+      <w:start w:val="1"/>
+      <w:numFmt w:val="lowerLetter"/>
+      <w:lvlText w:val="%2."/>
+      <w:lvlJc w:val="left"/>
+      <w:pPr>
+        <w:ind w:left="1440" w:hanging="360"/>
+      </w:pPr>
+    </w:lvl>
+    <w:lvl w:ilvl="2" w:tplc="0C09001B" w:tentative="1">
+      <w:start w:val="1"/>
+      <w:numFmt w:val="lowerRoman"/>
+      <w:lvlText w:val="%3."/>
+      <w:lvlJc w:val="right"/>
+      <w:pPr>
+        <w:ind w:left="2160" w:hanging="180"/>
+      </w:pPr>
+    </w:lvl>
+    <w:lvl w:ilvl="3" w:tplc="0C09000F" w:tentative="1">
+      <w:start w:val="1"/>
+      <w:numFmt w:val="decimal"/>
+      <w:lvlText w:val="%4."/>
+      <w:lvlJc w:val="left"/>
+      <w:pPr>
+        <w:ind w:left="2880" w:hanging="360"/>
+      </w:pPr>
+    </w:lvl>
+    <w:lvl w:ilvl="4" w:tplc="0C090019" w:tentative="1">
+      <w:start w:val="1"/>
+      <w:numFmt w:val="lowerLetter"/>
+      <w:lvlText w:val="%5."/>
+      <w:lvlJc w:val="left"/>
+      <w:pPr>
+        <w:ind w:left="3600" w:hanging="360"/>
+      </w:pPr>
+    </w:lvl>
+    <w:lvl w:ilvl="5" w:tplc="0C09001B" w:tentative="1">
+      <w:start w:val="1"/>
+      <w:numFmt w:val="lowerRoman"/>
+      <w:lvlText w:val="%6."/>
+      <w:lvlJc w:val="right"/>
+      <w:pPr>
+        <w:ind w:left="4320" w:hanging="180"/>
+      </w:pPr>
+    </w:lvl>
+    <w:lvl w:ilvl="6" w:tplc="0C09000F" w:tentative="1">
+      <w:start w:val="1"/>
+      <w:numFmt w:val="decimal"/>
+      <w:lvlText w:val="%7."/>
+      <w:lvlJc w:val="left"/>
+      <w:pPr>
+        <w:ind w:left="5040" w:hanging="360"/>
+      </w:pPr>
+    </w:lvl>
+    <w:lvl w:ilvl="7" w:tplc="0C090019" w:tentative="1">
+      <w:start w:val="1"/>
+      <w:numFmt w:val="lowerLetter"/>
+      <w:lvlText w:val="%8."/>
+      <w:lvlJc w:val="left"/>
+      <w:pPr>
+        <w:ind w:left="5760" w:hanging="360"/>
+      </w:pPr>
+    </w:lvl>
+    <w:lvl w:ilvl="8" w:tplc="0C09001B" w:tentative="1">
+      <w:start w:val="1"/>
+      <w:numFmt w:val="lowerRoman"/>
+      <w:lvlText w:val="%9."/>
+      <w:lvlJc w:val="right"/>
+      <w:pPr>
+        <w:ind w:left="6480" w:hanging="180"/>
+      </w:pPr>
+    </w:lvl>
+  </w:abstractNum>
+  <w:abstractNum w:abstractNumId="4">
+    <w:nsid w:val="3E672457"/>
+    <w:multiLevelType w:val="hybridMultilevel"/>
+    <w:tmpl w:val="CA524892"/>
+    <w:lvl w:ilvl="0" w:tplc="0C09000F">
+      <w:start w:val="1"/>
+      <w:numFmt w:val="decimal"/>
+      <w:lvlText w:val="%1."/>
+      <w:lvlJc w:val="left"/>
+      <w:pPr>
+        <w:ind w:left="720" w:hanging="360"/>
+      </w:pPr>
+    </w:lvl>
+    <w:lvl w:ilvl="1" w:tplc="0C090019">
+      <w:start w:val="1"/>
+      <w:numFmt w:val="lowerLetter"/>
+      <w:lvlText w:val="%2."/>
+      <w:lvlJc w:val="left"/>
+      <w:pPr>
+        <w:ind w:left="1440" w:hanging="360"/>
+      </w:pPr>
+    </w:lvl>
+    <w:lvl w:ilvl="2" w:tplc="0C09001B" w:tentative="1">
+      <w:start w:val="1"/>
+      <w:numFmt w:val="lowerRoman"/>
+      <w:lvlText w:val="%3."/>
+      <w:lvlJc w:val="right"/>
+      <w:pPr>
+        <w:ind w:left="2160" w:hanging="180"/>
+      </w:pPr>
+    </w:lvl>
+    <w:lvl w:ilvl="3" w:tplc="0C09000F" w:tentative="1">
+      <w:start w:val="1"/>
+      <w:numFmt w:val="decimal"/>
+      <w:lvlText w:val="%4."/>
+      <w:lvlJc w:val="left"/>
+      <w:pPr>
+        <w:ind w:left="2880" w:hanging="360"/>
+      </w:pPr>
+    </w:lvl>
+    <w:lvl w:ilvl="4" w:tplc="0C090019" w:tentative="1">
+      <w:start w:val="1"/>
+      <w:numFmt w:val="lowerLetter"/>
+      <w:lvlText w:val="%5."/>
+      <w:lvlJc w:val="left"/>
+      <w:pPr>
+        <w:ind w:left="3600" w:hanging="360"/>
+      </w:pPr>
+    </w:lvl>
+    <w:lvl w:ilvl="5" w:tplc="0C09001B" w:tentative="1">
+      <w:start w:val="1"/>
+      <w:numFmt w:val="lowerRoman"/>
+      <w:lvlText w:val="%6."/>
+      <w:lvlJc w:val="right"/>
+      <w:pPr>
+        <w:ind w:left="4320" w:hanging="180"/>
+      </w:pPr>
+    </w:lvl>
+    <w:lvl w:ilvl="6" w:tplc="0C09000F" w:tentative="1">
+      <w:start w:val="1"/>
+      <w:numFmt w:val="decimal"/>
+      <w:lvlText w:val="%7."/>
+      <w:lvlJc w:val="left"/>
+      <w:pPr>
+        <w:ind w:left="5040" w:hanging="360"/>
+      </w:pPr>
+    </w:lvl>
+    <w:lvl w:ilvl="7" w:tplc="0C090019" w:tentative="1">
+      <w:start w:val="1"/>
+      <w:numFmt w:val="lowerLetter"/>
+      <w:lvlText w:val="%8."/>
+      <w:lvlJc w:val="left"/>
+      <w:pPr>
+        <w:ind w:left="5760" w:hanging="360"/>
+      </w:pPr>
+    </w:lvl>
+    <w:lvl w:ilvl="8" w:tplc="0C09001B" w:tentative="1">
+      <w:start w:val="1"/>
+      <w:numFmt w:val="lowerRoman"/>
+      <w:lvlText w:val="%9."/>
+      <w:lvlJc w:val="right"/>
+      <w:pPr>
+        <w:ind w:left="6480" w:hanging="180"/>
+      </w:pPr>
+    </w:lvl>
+  </w:abstractNum>
+  <w:abstractNum w:abstractNumId="5">
     <w:nsid w:val="518C265B"/>
     <w:multiLevelType w:val="hybridMultilevel"/>
     <w:tmpl w:val="3F3404EE"/>
@@ -809,13 +1376,19 @@
     <w:abstractNumId w:val="2"/>
   </w:num>
   <w:num w:numId="2">
-    <w:abstractNumId w:val="3"/>
+    <w:abstractNumId w:val="5"/>
   </w:num>
   <w:num w:numId="3">
     <w:abstractNumId w:val="1"/>
   </w:num>
   <w:num w:numId="4">
     <w:abstractNumId w:val="0"/>
+  </w:num>
+  <w:num w:numId="5">
+    <w:abstractNumId w:val="3"/>
+  </w:num>
+  <w:num w:numId="6">
+    <w:abstractNumId w:val="4"/>
   </w:num>
 </w:numbering>
 </file>
@@ -1321,6 +1894,17 @@
       <w:szCs w:val="26"/>
     </w:rPr>
   </w:style>
+  <w:style w:type="character" w:styleId="Hyperlink">
+    <w:name w:val="Hyperlink"/>
+    <w:basedOn w:val="DefaultParagraphFont"/>
+    <w:uiPriority w:val="99"/>
+    <w:unhideWhenUsed/>
+    <w:rsid w:val="00154AEA"/>
+    <w:rPr>
+      <w:color w:val="0563C1" w:themeColor="hyperlink"/>
+      <w:u w:val="single"/>
+    </w:rPr>
+  </w:style>
 </w:styles>
 </file>
 
@@ -1590,7 +2174,7 @@
 </file>
 
 <file path=customXml/itemProps1.xml><?xml version="1.0" encoding="utf-8"?>
-<ds:datastoreItem xmlns:ds="http://schemas.openxmlformats.org/officeDocument/2006/customXml" ds:itemID="{8A9AE06F-9FA9-4122-BAC3-D1044FECA960}">
+<ds:datastoreItem xmlns:ds="http://schemas.openxmlformats.org/officeDocument/2006/customXml" ds:itemID="{1F6C10B0-65A5-4362-BF66-EB5043498215}">
   <ds:schemaRefs>
     <ds:schemaRef ds:uri="http://schemas.openxmlformats.org/officeDocument/2006/bibliography"/>
   </ds:schemaRefs>

</xml_diff>